<commit_message>
updated doc paging to exclude previous functions and methods. Removed flowchart in readme.
</commit_message>
<xml_diff>
--- a/docs/Search-function-documentation.docx
+++ b/docs/Search-function-documentation.docx
@@ -8,11 +8,16 @@
         <w:bidi w:val="0"/>
         <w:jc w:val="left"/>
         <w:rPr>
-          <w:u w:val="single"/>
-        </w:rPr>
-      </w:pPr>
-      <w:r>
-        <w:rPr>
+          <w:b/>
+          <w:b/>
+          <w:bCs/>
+          <w:u w:val="single"/>
+        </w:rPr>
+      </w:pPr>
+      <w:r>
+        <w:rPr>
+          <w:b/>
+          <w:bCs/>
           <w:u w:val="single"/>
         </w:rPr>
         <w:t>Stock_request():</w:t>
@@ -151,7 +156,20 @@
           <w:u w:val="none"/>
         </w:rPr>
         <w:tab/>
-        <w:t xml:space="preserve">set_ticker_url_db() = creates initial ‘ticker_url_db’ saving the url and ticker used for the search. </w:t>
+        <w:t xml:space="preserve">set_ticker_url_db() = creates initial </w:t>
+      </w:r>
+      <w:r>
+        <w:rPr>
+          <w:u w:val="none"/>
+          <w:shd w:fill="D4EA6B" w:val="clear"/>
+        </w:rPr>
+        <w:t>‘ticker_url_db’</w:t>
+      </w:r>
+      <w:r>
+        <w:rPr>
+          <w:u w:val="none"/>
+        </w:rPr>
+        <w:t xml:space="preserve"> saving the url and ticker used for the search. </w:t>
       </w:r>
     </w:p>
     <w:p>
@@ -185,23 +203,6 @@
           <w:u w:val="none"/>
         </w:rPr>
         <w:tab/>
-        <w:t>Stock_request()</w:t>
-      </w:r>
-    </w:p>
-    <w:p>
-      <w:pPr>
-        <w:pStyle w:val="Normal"/>
-        <w:bidi w:val="0"/>
-        <w:jc w:val="left"/>
-        <w:rPr>
-          <w:u w:val="single"/>
-        </w:rPr>
-      </w:pPr>
-      <w:r>
-        <w:rPr>
-          <w:u w:val="none"/>
-        </w:rPr>
-        <w:tab/>
         <w:t>Stock_request(t, u) = set ticker and url then found</w:t>
       </w:r>
     </w:p>
@@ -270,6 +271,7 @@
           <w:u w:val="none"/>
         </w:rPr>
         <w:tab/>
+        <w:tab/>
       </w:r>
     </w:p>
     <w:p>
@@ -484,6 +486,60 @@
         </w:rPr>
         <w:tab/>
         <w:t>set_url()</w:t>
+      </w:r>
+    </w:p>
+    <w:p>
+      <w:pPr>
+        <w:pStyle w:val="Normal"/>
+        <w:bidi w:val="0"/>
+        <w:jc w:val="left"/>
+        <w:rPr>
+          <w:u w:val="single"/>
+        </w:rPr>
+      </w:pPr>
+      <w:r>
+        <w:rPr>
+          <w:u w:val="none"/>
+        </w:rPr>
+        <w:tab/>
+      </w:r>
+      <w:r>
+        <w:rPr>
+          <w:u w:val="none"/>
+        </w:rPr>
+        <w:t xml:space="preserve">retrieve_db() = get data from </w:t>
+      </w:r>
+      <w:r>
+        <w:rPr>
+          <w:u w:val="none"/>
+          <w:shd w:fill="D4EA6B" w:val="clear"/>
+        </w:rPr>
+        <w:t>‘ticker_url_db’</w:t>
+      </w:r>
+    </w:p>
+    <w:p>
+      <w:pPr>
+        <w:pStyle w:val="Normal"/>
+        <w:bidi w:val="0"/>
+        <w:jc w:val="left"/>
+        <w:rPr>
+          <w:u w:val="single"/>
+          <w:shd w:fill="auto" w:val="clear"/>
+        </w:rPr>
+      </w:pPr>
+      <w:r>
+        <w:rPr>
+          <w:u w:val="none"/>
+          <w:shd w:fill="auto" w:val="clear"/>
+        </w:rPr>
+        <w:tab/>
+      </w:r>
+      <w:r>
+        <w:rPr>
+          <w:u w:val="none"/>
+          <w:shd w:fill="auto" w:val="clear"/>
+        </w:rPr>
+        <w:t xml:space="preserve">set_raw_html_db() = save raw html with relevant stock data. </w:t>
       </w:r>
     </w:p>
     <w:p>

</xml_diff>